<commit_message>
Git and GitHub added, sql docs updated,query added
</commit_message>
<xml_diff>
--- a/jee/resources/sql.docx
+++ b/jee/resources/sql.docx
@@ -21,8 +21,14 @@
     <w:p>
       <w:pPr>
         <w:pStyle w:val="Subtitle"/>
-      </w:pPr>
-      <w:r>
+        <w:rPr>
+          <w:color w:val="E36C0A" w:themeColor="accent6" w:themeShade="BF"/>
+        </w:rPr>
+      </w:pPr>
+      <w:r>
+        <w:rPr>
+          <w:color w:val="E36C0A" w:themeColor="accent6" w:themeShade="BF"/>
+        </w:rPr>
         <w:t xml:space="preserve">SQL COMMANDS </w:t>
       </w:r>
     </w:p>
@@ -141,9 +147,155 @@
     </w:p>
     <w:p>
       <w:pPr>
+        <w:pStyle w:val="ListParagraph"/>
+      </w:pPr>
+    </w:p>
+    <w:p>
+      <w:pPr>
         <w:pStyle w:val="Heading1"/>
-      </w:pPr>
-      <w:r>
+        <w:rPr>
+          <w:color w:val="E36C0A" w:themeColor="accent6" w:themeShade="BF"/>
+        </w:rPr>
+      </w:pPr>
+      <w:r>
+        <w:rPr>
+          <w:color w:val="E36C0A" w:themeColor="accent6" w:themeShade="BF"/>
+        </w:rPr>
+        <w:t>SQL CREATE DATABASE Statement</w:t>
+      </w:r>
+    </w:p>
+    <w:p>
+      <w:pPr>
+        <w:rPr>
+          <w:sz w:val="28"/>
+          <w:szCs w:val="28"/>
+        </w:rPr>
+      </w:pPr>
+      <w:r>
+        <w:rPr>
+          <w:sz w:val="28"/>
+          <w:szCs w:val="28"/>
+        </w:rPr>
+        <w:t xml:space="preserve">CREATE DATABASE </w:t>
+      </w:r>
+      <w:proofErr w:type="spellStart"/>
+      <w:r>
+        <w:rPr>
+          <w:sz w:val="28"/>
+          <w:szCs w:val="28"/>
+        </w:rPr>
+        <w:t>database_name</w:t>
+      </w:r>
+      <w:proofErr w:type="spellEnd"/>
+      <w:r>
+        <w:rPr>
+          <w:sz w:val="28"/>
+          <w:szCs w:val="28"/>
+        </w:rPr>
+        <w:t>;</w:t>
+      </w:r>
+    </w:p>
+    <w:p>
+      <w:pPr>
+        <w:pStyle w:val="Heading6"/>
+        <w:rPr>
+          <w:color w:val="E36C0A" w:themeColor="accent6" w:themeShade="BF"/>
+        </w:rPr>
+      </w:pPr>
+      <w:r>
+        <w:rPr>
+          <w:color w:val="E36C0A" w:themeColor="accent6" w:themeShade="BF"/>
+        </w:rPr>
+        <w:t>SQL DROP DATABASE Statement</w:t>
+      </w:r>
+    </w:p>
+    <w:p>
+      <w:pPr>
+        <w:rPr>
+          <w:sz w:val="28"/>
+          <w:szCs w:val="28"/>
+        </w:rPr>
+      </w:pPr>
+      <w:r>
+        <w:rPr>
+          <w:sz w:val="28"/>
+          <w:szCs w:val="28"/>
+        </w:rPr>
+        <w:t xml:space="preserve">DROP DATABASE </w:t>
+      </w:r>
+      <w:proofErr w:type="spellStart"/>
+      <w:r>
+        <w:rPr>
+          <w:sz w:val="28"/>
+          <w:szCs w:val="28"/>
+        </w:rPr>
+        <w:t>database_name</w:t>
+      </w:r>
+      <w:proofErr w:type="spellEnd"/>
+      <w:r>
+        <w:rPr>
+          <w:sz w:val="28"/>
+          <w:szCs w:val="28"/>
+        </w:rPr>
+        <w:t>;</w:t>
+      </w:r>
+    </w:p>
+    <w:p>
+      <w:pPr>
+        <w:pStyle w:val="Heading6"/>
+        <w:rPr>
+          <w:color w:val="E36C0A" w:themeColor="accent6" w:themeShade="BF"/>
+        </w:rPr>
+      </w:pPr>
+      <w:r>
+        <w:rPr>
+          <w:color w:val="E36C0A" w:themeColor="accent6" w:themeShade="BF"/>
+        </w:rPr>
+        <w:t>SQL USE Statement</w:t>
+      </w:r>
+    </w:p>
+    <w:p>
+      <w:pPr>
+        <w:rPr>
+          <w:sz w:val="28"/>
+          <w:szCs w:val="28"/>
+        </w:rPr>
+      </w:pPr>
+      <w:r>
+        <w:rPr>
+          <w:sz w:val="28"/>
+          <w:szCs w:val="28"/>
+        </w:rPr>
+        <w:t xml:space="preserve">USE </w:t>
+      </w:r>
+      <w:proofErr w:type="spellStart"/>
+      <w:r>
+        <w:rPr>
+          <w:sz w:val="28"/>
+          <w:szCs w:val="28"/>
+        </w:rPr>
+        <w:t>database_name</w:t>
+      </w:r>
+      <w:proofErr w:type="spellEnd"/>
+      <w:r>
+        <w:rPr>
+          <w:sz w:val="28"/>
+          <w:szCs w:val="28"/>
+        </w:rPr>
+        <w:t>;</w:t>
+      </w:r>
+    </w:p>
+    <w:p>
+      <w:pPr>
+        <w:pStyle w:val="Heading1"/>
+        <w:rPr>
+          <w:color w:val="E36C0A" w:themeColor="accent6" w:themeShade="BF"/>
+        </w:rPr>
+      </w:pPr>
+      <w:r>
+        <w:rPr>
+          <w:color w:val="E36C0A" w:themeColor="accent6" w:themeShade="BF"/>
+        </w:rPr>
         <w:t>Create table in SQL</w:t>
       </w:r>
     </w:p>
@@ -268,8 +420,15 @@
     <w:p>
       <w:pPr>
         <w:pStyle w:val="Heading3"/>
-      </w:pPr>
-      <w:r>
+        <w:rPr>
+          <w:color w:val="E36C0A" w:themeColor="accent6" w:themeShade="BF"/>
+        </w:rPr>
+      </w:pPr>
+      <w:r>
+        <w:rPr>
+          <w:color w:val="E36C0A" w:themeColor="accent6" w:themeShade="BF"/>
+        </w:rPr>
+        <w:lastRenderedPageBreak/>
         <w:t>Insert data into table</w:t>
       </w:r>
     </w:p>
@@ -704,8 +863,14 @@
     <w:p>
       <w:pPr>
         <w:pStyle w:val="Heading1"/>
-      </w:pPr>
-      <w:r>
+        <w:rPr>
+          <w:color w:val="E36C0A" w:themeColor="accent6" w:themeShade="BF"/>
+        </w:rPr>
+      </w:pPr>
+      <w:r>
+        <w:rPr>
+          <w:color w:val="E36C0A" w:themeColor="accent6" w:themeShade="BF"/>
+        </w:rPr>
         <w:t>Alter Command</w:t>
       </w:r>
     </w:p>
@@ -766,7 +931,6 @@
           <w:sz w:val="28"/>
           <w:szCs w:val="28"/>
         </w:rPr>
-        <w:lastRenderedPageBreak/>
         <w:t xml:space="preserve">Modify </w:t>
       </w:r>
       <w:proofErr w:type="spellStart"/>
@@ -877,904 +1041,1011 @@
     </w:p>
     <w:p>
       <w:pPr>
+        <w:pStyle w:val="Heading5"/>
+        <w:rPr>
+          <w:color w:val="E36C0A" w:themeColor="accent6" w:themeShade="BF"/>
+        </w:rPr>
+      </w:pPr>
+      <w:r>
+        <w:rPr>
+          <w:color w:val="E36C0A" w:themeColor="accent6" w:themeShade="BF"/>
+        </w:rPr>
+        <w:t>SQL UPDATE Statement</w:t>
+      </w:r>
+    </w:p>
+    <w:p>
+      <w:pPr>
+        <w:rPr>
+          <w:sz w:val="28"/>
+          <w:szCs w:val="28"/>
+        </w:rPr>
+      </w:pPr>
+      <w:r>
+        <w:rPr>
+          <w:sz w:val="28"/>
+          <w:szCs w:val="28"/>
+        </w:rPr>
+        <w:t xml:space="preserve">UPDATE </w:t>
+      </w:r>
+      <w:proofErr w:type="spellStart"/>
+      <w:r>
+        <w:rPr>
+          <w:sz w:val="28"/>
+          <w:szCs w:val="28"/>
+        </w:rPr>
+        <w:t>table_name</w:t>
+      </w:r>
+      <w:proofErr w:type="spellEnd"/>
+    </w:p>
+    <w:p>
+      <w:pPr>
+        <w:pStyle w:val="Heading4"/>
+      </w:pPr>
+      <w:r>
+        <w:t>SET column1 = value1, column2 = value2....</w:t>
+      </w:r>
+      <w:proofErr w:type="spellStart"/>
+      <w:r>
+        <w:t>columnN</w:t>
+      </w:r>
+      <w:proofErr w:type="spellEnd"/>
+      <w:r>
+        <w:t>=</w:t>
+      </w:r>
+      <w:proofErr w:type="spellStart"/>
+      <w:r>
+        <w:t>valueN</w:t>
+      </w:r>
+      <w:proofErr w:type="spellEnd"/>
+    </w:p>
+    <w:p>
+      <w:pPr>
         <w:rPr>
           <w:sz w:val="36"/>
           <w:szCs w:val="36"/>
         </w:rPr>
       </w:pPr>
-      <w:r>
-        <w:rPr>
+      <w:proofErr w:type="gramStart"/>
+      <w:r>
+        <w:rPr>
+          <w:sz w:val="28"/>
+          <w:szCs w:val="28"/>
+        </w:rPr>
+        <w:t>[ WHERE</w:t>
+      </w:r>
+      <w:proofErr w:type="gramEnd"/>
+      <w:r>
+        <w:rPr>
+          <w:sz w:val="28"/>
+          <w:szCs w:val="28"/>
+        </w:rPr>
+        <w:t xml:space="preserve">  CONDITION ];</w:t>
+      </w:r>
+    </w:p>
+    <w:p>
+      <w:pPr>
+        <w:pStyle w:val="Heading5"/>
+        <w:rPr>
+          <w:color w:val="E36C0A" w:themeColor="accent6" w:themeShade="BF"/>
+        </w:rPr>
+      </w:pPr>
+      <w:r>
+        <w:rPr>
+          <w:color w:val="E36C0A" w:themeColor="accent6" w:themeShade="BF"/>
+        </w:rPr>
+        <w:t>Difference between Alter and Update in SQL</w:t>
+      </w:r>
+    </w:p>
+    <w:p>
+      <w:pPr>
+        <w:rPr>
+          <w:sz w:val="28"/>
+          <w:szCs w:val="28"/>
+        </w:rPr>
+      </w:pPr>
+      <w:proofErr w:type="gramStart"/>
+      <w:r>
+        <w:rPr>
+          <w:sz w:val="28"/>
+          <w:szCs w:val="28"/>
+        </w:rPr>
+        <w:t>alter</w:t>
+      </w:r>
+      <w:proofErr w:type="gramEnd"/>
+      <w:r>
+        <w:rPr>
+          <w:sz w:val="28"/>
+          <w:szCs w:val="28"/>
+        </w:rPr>
+        <w:sym w:font="Wingdings" w:char="F0E0"/>
+      </w:r>
+      <w:r>
+        <w:rPr>
+          <w:sz w:val="28"/>
+          <w:szCs w:val="28"/>
+        </w:rPr>
+        <w:t xml:space="preserve"> It is a DDL command</w:t>
+      </w:r>
+    </w:p>
+    <w:p>
+      <w:pPr>
+        <w:rPr>
+          <w:sz w:val="28"/>
+          <w:szCs w:val="28"/>
+        </w:rPr>
+      </w:pPr>
+      <w:proofErr w:type="gramStart"/>
+      <w:r>
+        <w:rPr>
+          <w:sz w:val="28"/>
+          <w:szCs w:val="28"/>
+        </w:rPr>
+        <w:t>update</w:t>
+      </w:r>
+      <w:proofErr w:type="gramEnd"/>
+      <w:r>
+        <w:rPr>
+          <w:sz w:val="28"/>
+          <w:szCs w:val="28"/>
+        </w:rPr>
+        <w:sym w:font="Wingdings" w:char="F0E0"/>
+      </w:r>
+      <w:r>
+        <w:rPr>
+          <w:sz w:val="28"/>
+          <w:szCs w:val="28"/>
+        </w:rPr>
+        <w:t xml:space="preserve"> It is a DML command</w:t>
+      </w:r>
+    </w:p>
+    <w:p>
+      <w:pPr>
+        <w:rPr>
+          <w:sz w:val="28"/>
+          <w:szCs w:val="28"/>
+        </w:rPr>
+      </w:pPr>
+      <w:proofErr w:type="gramStart"/>
+      <w:r>
+        <w:rPr>
+          <w:sz w:val="28"/>
+          <w:szCs w:val="28"/>
+        </w:rPr>
+        <w:t>if</w:t>
+      </w:r>
+      <w:proofErr w:type="gramEnd"/>
+      <w:r>
+        <w:rPr>
+          <w:sz w:val="28"/>
+          <w:szCs w:val="28"/>
+        </w:rPr>
+        <w:t xml:space="preserve"> we want to double the column value then </w:t>
+      </w:r>
+    </w:p>
+    <w:p>
+      <w:pPr>
+        <w:rPr>
+          <w:sz w:val="28"/>
+          <w:szCs w:val="28"/>
+        </w:rPr>
+      </w:pPr>
+      <w:proofErr w:type="gramStart"/>
+      <w:r>
+        <w:rPr>
+          <w:sz w:val="28"/>
+          <w:szCs w:val="28"/>
+        </w:rPr>
+        <w:t>update</w:t>
+      </w:r>
+      <w:proofErr w:type="gramEnd"/>
+      <w:r>
+        <w:rPr>
+          <w:sz w:val="28"/>
+          <w:szCs w:val="28"/>
+        </w:rPr>
+        <w:t xml:space="preserve"> </w:t>
+      </w:r>
+      <w:proofErr w:type="spellStart"/>
+      <w:r>
+        <w:rPr>
+          <w:sz w:val="28"/>
+          <w:szCs w:val="28"/>
+        </w:rPr>
+        <w:t>table_name</w:t>
+      </w:r>
+      <w:proofErr w:type="spellEnd"/>
+      <w:r>
+        <w:rPr>
+          <w:sz w:val="28"/>
+          <w:szCs w:val="28"/>
+        </w:rPr>
+        <w:t xml:space="preserve"> set </w:t>
+      </w:r>
+      <w:proofErr w:type="spellStart"/>
+      <w:r>
+        <w:rPr>
+          <w:sz w:val="28"/>
+          <w:szCs w:val="28"/>
+        </w:rPr>
+        <w:t>column_name</w:t>
+      </w:r>
+      <w:proofErr w:type="spellEnd"/>
+      <w:r>
+        <w:rPr>
+          <w:sz w:val="28"/>
+          <w:szCs w:val="28"/>
+        </w:rPr>
+        <w:t>=</w:t>
+      </w:r>
+      <w:proofErr w:type="spellStart"/>
+      <w:r>
+        <w:rPr>
+          <w:sz w:val="28"/>
+          <w:szCs w:val="28"/>
+        </w:rPr>
+        <w:t>column_name</w:t>
+      </w:r>
+      <w:proofErr w:type="spellEnd"/>
+      <w:r>
+        <w:rPr>
+          <w:sz w:val="28"/>
+          <w:szCs w:val="28"/>
+        </w:rPr>
+        <w:t>*2;</w:t>
+      </w:r>
+    </w:p>
+    <w:p>
+      <w:pPr>
+        <w:rPr>
+          <w:sz w:val="28"/>
+          <w:szCs w:val="28"/>
+        </w:rPr>
+      </w:pPr>
+      <w:proofErr w:type="gramStart"/>
+      <w:r>
+        <w:rPr>
+          <w:sz w:val="28"/>
+          <w:szCs w:val="28"/>
+        </w:rPr>
+        <w:t>update</w:t>
+      </w:r>
+      <w:proofErr w:type="gramEnd"/>
+      <w:r>
+        <w:rPr>
+          <w:sz w:val="28"/>
+          <w:szCs w:val="28"/>
+        </w:rPr>
+        <w:t xml:space="preserve"> </w:t>
+      </w:r>
+      <w:proofErr w:type="spellStart"/>
+      <w:r>
+        <w:rPr>
+          <w:sz w:val="28"/>
+          <w:szCs w:val="28"/>
+        </w:rPr>
+        <w:t>table_name</w:t>
+      </w:r>
+      <w:proofErr w:type="spellEnd"/>
+      <w:r>
+        <w:rPr>
+          <w:sz w:val="28"/>
+          <w:szCs w:val="28"/>
+        </w:rPr>
+        <w:t xml:space="preserve"> set </w:t>
+      </w:r>
+      <w:proofErr w:type="spellStart"/>
+      <w:r>
+        <w:rPr>
+          <w:sz w:val="28"/>
+          <w:szCs w:val="28"/>
+        </w:rPr>
+        <w:t>column_name</w:t>
+      </w:r>
+      <w:proofErr w:type="spellEnd"/>
+      <w:r>
+        <w:rPr>
+          <w:sz w:val="28"/>
+          <w:szCs w:val="28"/>
+        </w:rPr>
+        <w:t>=</w:t>
+      </w:r>
+      <w:proofErr w:type="spellStart"/>
+      <w:r>
+        <w:rPr>
+          <w:sz w:val="28"/>
+          <w:szCs w:val="28"/>
+        </w:rPr>
+        <w:t>column_name</w:t>
+      </w:r>
+      <w:proofErr w:type="spellEnd"/>
+      <w:r>
+        <w:rPr>
+          <w:sz w:val="28"/>
+          <w:szCs w:val="28"/>
+        </w:rPr>
+        <w:t>*2 where column2=column2 value ;</w:t>
+      </w:r>
+    </w:p>
+    <w:p>
+      <w:pPr>
+        <w:rPr>
+          <w:sz w:val="28"/>
+          <w:szCs w:val="28"/>
+        </w:rPr>
+      </w:pPr>
+    </w:p>
+    <w:p>
+      <w:pPr>
+        <w:pStyle w:val="Heading3"/>
+        <w:rPr>
+          <w:color w:val="E36C0A" w:themeColor="accent6" w:themeShade="BF"/>
+        </w:rPr>
+      </w:pPr>
+      <w:r>
+        <w:rPr>
+          <w:color w:val="E36C0A" w:themeColor="accent6" w:themeShade="BF"/>
+        </w:rPr>
+        <w:lastRenderedPageBreak/>
+        <w:t>Difference between Delete, Drop &amp; Truncate in SQL</w:t>
+      </w:r>
+    </w:p>
+    <w:p>
+      <w:pPr>
+        <w:rPr>
+          <w:sz w:val="28"/>
+          <w:szCs w:val="28"/>
+        </w:rPr>
+      </w:pPr>
+      <w:proofErr w:type="gramStart"/>
+      <w:r>
+        <w:rPr>
+          <w:sz w:val="28"/>
+          <w:szCs w:val="28"/>
+        </w:rPr>
+        <w:t>delete</w:t>
+      </w:r>
+      <w:proofErr w:type="gramEnd"/>
+      <w:r>
+        <w:rPr>
+          <w:sz w:val="28"/>
+          <w:szCs w:val="28"/>
+        </w:rPr>
+        <w:sym w:font="Wingdings" w:char="F0E0"/>
+      </w:r>
+      <w:r>
+        <w:rPr>
+          <w:sz w:val="28"/>
+          <w:szCs w:val="28"/>
+        </w:rPr>
+        <w:t>It is a DML command</w:t>
+      </w:r>
+    </w:p>
+    <w:p>
+      <w:pPr>
+        <w:rPr>
+          <w:sz w:val="28"/>
+          <w:szCs w:val="28"/>
+        </w:rPr>
+      </w:pPr>
+      <w:r>
+        <w:rPr>
+          <w:sz w:val="28"/>
+          <w:szCs w:val="28"/>
+        </w:rPr>
+        <w:t xml:space="preserve">   </w:t>
+      </w:r>
+      <w:proofErr w:type="gramStart"/>
+      <w:r>
+        <w:rPr>
+          <w:sz w:val="28"/>
+          <w:szCs w:val="28"/>
+        </w:rPr>
+        <w:t>delete</w:t>
+      </w:r>
+      <w:proofErr w:type="gramEnd"/>
+      <w:r>
+        <w:rPr>
+          <w:sz w:val="28"/>
+          <w:szCs w:val="28"/>
+        </w:rPr>
+        <w:t xml:space="preserve"> from </w:t>
+      </w:r>
+      <w:proofErr w:type="spellStart"/>
+      <w:r>
+        <w:rPr>
+          <w:sz w:val="28"/>
+          <w:szCs w:val="28"/>
+        </w:rPr>
+        <w:t>table_name</w:t>
+      </w:r>
+      <w:proofErr w:type="spellEnd"/>
+      <w:r>
+        <w:rPr>
+          <w:sz w:val="28"/>
+          <w:szCs w:val="28"/>
+        </w:rPr>
+        <w:t>;</w:t>
+      </w:r>
+    </w:p>
+    <w:p>
+      <w:pPr>
+        <w:rPr>
+          <w:sz w:val="28"/>
+          <w:szCs w:val="28"/>
+        </w:rPr>
+      </w:pPr>
+      <w:r>
+        <w:rPr>
+          <w:sz w:val="28"/>
+          <w:szCs w:val="28"/>
+        </w:rPr>
+        <w:t xml:space="preserve">   </w:t>
+      </w:r>
+      <w:proofErr w:type="gramStart"/>
+      <w:r>
+        <w:rPr>
+          <w:sz w:val="28"/>
+          <w:szCs w:val="28"/>
+        </w:rPr>
+        <w:t>delete</w:t>
+      </w:r>
+      <w:proofErr w:type="gramEnd"/>
+      <w:r>
+        <w:rPr>
+          <w:sz w:val="28"/>
+          <w:szCs w:val="28"/>
+        </w:rPr>
+        <w:t xml:space="preserve"> from </w:t>
+      </w:r>
+      <w:proofErr w:type="spellStart"/>
+      <w:r>
+        <w:rPr>
+          <w:sz w:val="28"/>
+          <w:szCs w:val="28"/>
+        </w:rPr>
+        <w:t>table_name</w:t>
+      </w:r>
+      <w:proofErr w:type="spellEnd"/>
+      <w:r>
+        <w:rPr>
+          <w:sz w:val="28"/>
+          <w:szCs w:val="28"/>
+        </w:rPr>
+        <w:t xml:space="preserve"> where column=value;</w:t>
+      </w:r>
+    </w:p>
+    <w:p>
+      <w:pPr>
+        <w:rPr>
+          <w:sz w:val="28"/>
+          <w:szCs w:val="28"/>
+        </w:rPr>
+      </w:pPr>
+      <w:proofErr w:type="gramStart"/>
+      <w:r>
+        <w:rPr>
+          <w:sz w:val="28"/>
+          <w:szCs w:val="28"/>
+        </w:rPr>
+        <w:t>drop</w:t>
+      </w:r>
+      <w:proofErr w:type="gramEnd"/>
+      <w:r>
+        <w:rPr>
+          <w:sz w:val="28"/>
+          <w:szCs w:val="28"/>
+        </w:rPr>
+        <w:sym w:font="Wingdings" w:char="F0E0"/>
+      </w:r>
+      <w:r>
+        <w:rPr>
+          <w:sz w:val="28"/>
+          <w:szCs w:val="28"/>
+        </w:rPr>
+        <w:t>It is a DDL command</w:t>
+      </w:r>
+    </w:p>
+    <w:p>
+      <w:pPr>
+        <w:rPr>
+          <w:sz w:val="28"/>
+          <w:szCs w:val="28"/>
+        </w:rPr>
+      </w:pPr>
+      <w:r>
+        <w:rPr>
+          <w:sz w:val="28"/>
+          <w:szCs w:val="28"/>
+        </w:rPr>
+        <w:t xml:space="preserve">   </w:t>
+      </w:r>
+      <w:proofErr w:type="gramStart"/>
+      <w:r>
+        <w:rPr>
+          <w:sz w:val="28"/>
+          <w:szCs w:val="28"/>
+        </w:rPr>
+        <w:t>drop</w:t>
+      </w:r>
+      <w:proofErr w:type="gramEnd"/>
+      <w:r>
+        <w:rPr>
+          <w:sz w:val="28"/>
+          <w:szCs w:val="28"/>
+        </w:rPr>
+        <w:t xml:space="preserve"> table </w:t>
+      </w:r>
+      <w:proofErr w:type="spellStart"/>
+      <w:r>
+        <w:rPr>
+          <w:sz w:val="28"/>
+          <w:szCs w:val="28"/>
+        </w:rPr>
+        <w:t>table_name</w:t>
+      </w:r>
+      <w:proofErr w:type="spellEnd"/>
+    </w:p>
+    <w:p>
+      <w:pPr>
+        <w:rPr>
+          <w:sz w:val="28"/>
+          <w:szCs w:val="28"/>
+        </w:rPr>
+      </w:pPr>
+      <w:proofErr w:type="gramStart"/>
+      <w:r>
+        <w:rPr>
+          <w:sz w:val="28"/>
+          <w:szCs w:val="28"/>
+        </w:rPr>
+        <w:t>truncate</w:t>
+      </w:r>
+      <w:proofErr w:type="gramEnd"/>
+      <w:r>
+        <w:rPr>
+          <w:sz w:val="28"/>
+          <w:szCs w:val="28"/>
+        </w:rPr>
+        <w:sym w:font="Wingdings" w:char="F0E0"/>
+      </w:r>
+      <w:r>
+        <w:rPr>
+          <w:sz w:val="28"/>
+          <w:szCs w:val="28"/>
+        </w:rPr>
+        <w:t>It is a DDL command</w:t>
+      </w:r>
+    </w:p>
+    <w:p>
+      <w:pPr>
+        <w:rPr>
+          <w:sz w:val="28"/>
+          <w:szCs w:val="28"/>
+        </w:rPr>
+      </w:pPr>
+      <w:r>
+        <w:rPr>
+          <w:sz w:val="28"/>
+          <w:szCs w:val="28"/>
+        </w:rPr>
+        <w:t xml:space="preserve">   </w:t>
+      </w:r>
+      <w:proofErr w:type="gramStart"/>
+      <w:r>
+        <w:rPr>
+          <w:sz w:val="28"/>
+          <w:szCs w:val="28"/>
+        </w:rPr>
+        <w:t>truncate</w:t>
+      </w:r>
+      <w:proofErr w:type="gramEnd"/>
+      <w:r>
+        <w:rPr>
+          <w:sz w:val="28"/>
+          <w:szCs w:val="28"/>
+        </w:rPr>
+        <w:t xml:space="preserve"> table </w:t>
+      </w:r>
+      <w:proofErr w:type="spellStart"/>
+      <w:r>
+        <w:rPr>
+          <w:sz w:val="28"/>
+          <w:szCs w:val="28"/>
+        </w:rPr>
+        <w:t>table_name</w:t>
+      </w:r>
+      <w:proofErr w:type="spellEnd"/>
+      <w:r>
+        <w:rPr>
+          <w:sz w:val="28"/>
+          <w:szCs w:val="28"/>
+        </w:rPr>
+        <w:t>;</w:t>
+      </w:r>
+    </w:p>
+    <w:p>
+      <w:pPr>
+        <w:rPr>
+          <w:sz w:val="28"/>
+          <w:szCs w:val="28"/>
+        </w:rPr>
+      </w:pPr>
+      <w:proofErr w:type="gramStart"/>
+      <w:r>
+        <w:rPr>
+          <w:sz w:val="28"/>
+          <w:szCs w:val="28"/>
+        </w:rPr>
+        <w:t>what</w:t>
+      </w:r>
+      <w:proofErr w:type="gramEnd"/>
+      <w:r>
+        <w:rPr>
+          <w:sz w:val="28"/>
+          <w:szCs w:val="28"/>
+        </w:rPr>
+        <w:t xml:space="preserve"> is difference between delete and truncate</w:t>
+      </w:r>
+    </w:p>
+    <w:p>
+      <w:pPr>
+        <w:rPr>
+          <w:sz w:val="28"/>
+          <w:szCs w:val="28"/>
+        </w:rPr>
+      </w:pPr>
+      <w:proofErr w:type="gramStart"/>
+      <w:r>
+        <w:rPr>
+          <w:sz w:val="28"/>
+          <w:szCs w:val="28"/>
+        </w:rPr>
+        <w:t>the</w:t>
+      </w:r>
+      <w:proofErr w:type="gramEnd"/>
+      <w:r>
+        <w:rPr>
+          <w:sz w:val="28"/>
+          <w:szCs w:val="28"/>
+        </w:rPr>
+        <w:t xml:space="preserve"> difference is that using delete command we can delete the rows conditionally but truncate deletes all the rows </w:t>
+      </w:r>
+    </w:p>
+    <w:p>
+      <w:pPr>
+        <w:pStyle w:val="Heading3"/>
+        <w:rPr>
+          <w:color w:val="E36C0A" w:themeColor="accent6" w:themeShade="BF"/>
+        </w:rPr>
+      </w:pPr>
+      <w:r>
+        <w:rPr>
+          <w:color w:val="E36C0A" w:themeColor="accent6" w:themeShade="BF"/>
+        </w:rPr>
+        <w:t>Constraints in SQL</w:t>
+      </w:r>
+    </w:p>
+    <w:p>
+      <w:pPr>
+        <w:rPr>
+          <w:sz w:val="28"/>
+          <w:szCs w:val="28"/>
+        </w:rPr>
+      </w:pPr>
+      <w:r>
+        <w:rPr>
+          <w:sz w:val="28"/>
+          <w:szCs w:val="28"/>
+        </w:rPr>
+        <w:t xml:space="preserve">  </w:t>
+      </w:r>
+      <w:proofErr w:type="gramStart"/>
+      <w:r>
+        <w:rPr>
+          <w:sz w:val="28"/>
+          <w:szCs w:val="28"/>
+        </w:rPr>
+        <w:t>i)</w:t>
+      </w:r>
+      <w:r>
+        <w:rPr>
+          <w:sz w:val="28"/>
+          <w:szCs w:val="28"/>
+        </w:rPr>
+        <w:t>Unique</w:t>
+      </w:r>
+      <w:proofErr w:type="gramEnd"/>
+    </w:p>
+    <w:p>
+      <w:pPr>
+        <w:rPr>
+          <w:sz w:val="28"/>
+          <w:szCs w:val="28"/>
+        </w:rPr>
+      </w:pPr>
+      <w:r>
+        <w:rPr>
+          <w:sz w:val="28"/>
+          <w:szCs w:val="28"/>
+        </w:rPr>
+        <w:t xml:space="preserve">  ii) Not Null</w:t>
+      </w:r>
+    </w:p>
+    <w:p>
+      <w:pPr>
+        <w:rPr>
+          <w:sz w:val="28"/>
+          <w:szCs w:val="28"/>
+        </w:rPr>
+      </w:pPr>
+      <w:r>
+        <w:rPr>
+          <w:sz w:val="28"/>
+          <w:szCs w:val="28"/>
+        </w:rPr>
+        <w:t xml:space="preserve">  iii) </w:t>
+      </w:r>
+      <w:proofErr w:type="gramStart"/>
+      <w:r>
+        <w:rPr>
+          <w:sz w:val="28"/>
+          <w:szCs w:val="28"/>
+        </w:rPr>
+        <w:t>primary</w:t>
+      </w:r>
+      <w:proofErr w:type="gramEnd"/>
+      <w:r>
+        <w:rPr>
+          <w:sz w:val="28"/>
+          <w:szCs w:val="28"/>
+        </w:rPr>
+        <w:t xml:space="preserve"> key</w:t>
+      </w:r>
+    </w:p>
+    <w:p>
+      <w:pPr>
+        <w:rPr>
+          <w:sz w:val="28"/>
+          <w:szCs w:val="28"/>
+        </w:rPr>
+      </w:pPr>
+      <w:r>
+        <w:rPr>
+          <w:sz w:val="28"/>
+          <w:szCs w:val="28"/>
+        </w:rPr>
+        <w:t xml:space="preserve">  iv) </w:t>
+      </w:r>
+      <w:proofErr w:type="gramStart"/>
+      <w:r>
+        <w:rPr>
+          <w:sz w:val="28"/>
+          <w:szCs w:val="28"/>
+        </w:rPr>
+        <w:t>check</w:t>
+      </w:r>
+      <w:proofErr w:type="gramEnd"/>
+      <w:r>
+        <w:rPr>
+          <w:sz w:val="28"/>
+          <w:szCs w:val="28"/>
+        </w:rPr>
+        <w:t xml:space="preserve"> </w:t>
+      </w:r>
+    </w:p>
+    <w:p>
+      <w:pPr>
+        <w:rPr>
+          <w:sz w:val="28"/>
+          <w:szCs w:val="28"/>
+        </w:rPr>
+      </w:pPr>
+      <w:r>
+        <w:rPr>
+          <w:sz w:val="28"/>
+          <w:szCs w:val="28"/>
+        </w:rPr>
+        <w:t xml:space="preserve">         </w:t>
+      </w:r>
+      <w:proofErr w:type="gramStart"/>
+      <w:r>
+        <w:rPr>
+          <w:sz w:val="28"/>
+          <w:szCs w:val="28"/>
+        </w:rPr>
+        <w:t>check</w:t>
+      </w:r>
+      <w:proofErr w:type="gramEnd"/>
+      <w:r>
+        <w:rPr>
+          <w:sz w:val="28"/>
+          <w:szCs w:val="28"/>
+        </w:rPr>
+        <w:t xml:space="preserve"> (age&gt;10);</w:t>
+      </w:r>
+    </w:p>
+    <w:p>
+      <w:pPr>
+        <w:rPr>
+          <w:sz w:val="28"/>
+          <w:szCs w:val="28"/>
+        </w:rPr>
+      </w:pPr>
+      <w:r>
+        <w:rPr>
+          <w:sz w:val="28"/>
+          <w:szCs w:val="28"/>
+        </w:rPr>
+        <w:t xml:space="preserve">  v) Foreign key</w:t>
+      </w:r>
+    </w:p>
+    <w:p>
+      <w:pPr>
+        <w:rPr>
+          <w:sz w:val="28"/>
+          <w:szCs w:val="28"/>
+        </w:rPr>
+      </w:pPr>
+      <w:r>
+        <w:rPr>
+          <w:sz w:val="28"/>
+          <w:szCs w:val="28"/>
+        </w:rPr>
+        <w:t xml:space="preserve">  vi) </w:t>
+      </w:r>
+      <w:proofErr w:type="gramStart"/>
+      <w:r>
+        <w:rPr>
+          <w:sz w:val="28"/>
+          <w:szCs w:val="28"/>
+        </w:rPr>
+        <w:t>default</w:t>
+      </w:r>
+      <w:proofErr w:type="gramEnd"/>
+    </w:p>
+    <w:p>
+      <w:pPr>
+        <w:rPr>
+          <w:sz w:val="28"/>
+          <w:szCs w:val="28"/>
+        </w:rPr>
+      </w:pPr>
+      <w:r>
+        <w:rPr>
+          <w:sz w:val="28"/>
+          <w:szCs w:val="28"/>
+        </w:rPr>
+        <w:t xml:space="preserve">          </w:t>
+      </w:r>
+      <w:proofErr w:type="gramStart"/>
+      <w:r>
+        <w:rPr>
+          <w:sz w:val="28"/>
+          <w:szCs w:val="28"/>
+        </w:rPr>
+        <w:t>salary</w:t>
+      </w:r>
+      <w:proofErr w:type="gramEnd"/>
+      <w:r>
+        <w:rPr>
+          <w:sz w:val="28"/>
+          <w:szCs w:val="28"/>
+        </w:rPr>
+        <w:t xml:space="preserve"> </w:t>
+      </w:r>
+      <w:proofErr w:type="spellStart"/>
+      <w:r>
+        <w:rPr>
+          <w:sz w:val="28"/>
+          <w:szCs w:val="28"/>
+        </w:rPr>
+        <w:t>int</w:t>
+      </w:r>
+      <w:proofErr w:type="spellEnd"/>
+      <w:r>
+        <w:rPr>
+          <w:sz w:val="28"/>
+          <w:szCs w:val="28"/>
+        </w:rPr>
+        <w:t xml:space="preserve"> default 10000;</w:t>
+      </w:r>
+    </w:p>
+    <w:p>
+      <w:pPr>
+        <w:rPr>
+          <w:sz w:val="28"/>
+          <w:szCs w:val="28"/>
+        </w:rPr>
+      </w:pPr>
+    </w:p>
+    <w:p>
+      <w:pPr>
+        <w:pStyle w:val="BodyText"/>
+        <w:rPr>
+          <w:color w:val="E36C0A" w:themeColor="accent6" w:themeShade="BF"/>
           <w:sz w:val="36"/>
           <w:szCs w:val="36"/>
         </w:rPr>
-        <w:t>Difference between Alter and Update in SQL</w:t>
-      </w:r>
-    </w:p>
-    <w:p>
-      <w:pPr>
-        <w:rPr>
-          <w:sz w:val="28"/>
-          <w:szCs w:val="28"/>
-        </w:rPr>
-      </w:pPr>
-      <w:proofErr w:type="gramStart"/>
-      <w:r>
-        <w:rPr>
-          <w:sz w:val="28"/>
-          <w:szCs w:val="28"/>
-        </w:rPr>
-        <w:t>alter</w:t>
-      </w:r>
-      <w:proofErr w:type="gramEnd"/>
-      <w:r>
-        <w:rPr>
-          <w:sz w:val="28"/>
-          <w:szCs w:val="28"/>
-        </w:rPr>
-        <w:sym w:font="Wingdings" w:char="F0E0"/>
-      </w:r>
-      <w:r>
-        <w:rPr>
-          <w:sz w:val="28"/>
-          <w:szCs w:val="28"/>
-        </w:rPr>
-        <w:t xml:space="preserve"> It is a DDL command</w:t>
-      </w:r>
-    </w:p>
-    <w:p>
-      <w:pPr>
-        <w:rPr>
-          <w:sz w:val="28"/>
-          <w:szCs w:val="28"/>
-        </w:rPr>
-      </w:pPr>
-      <w:proofErr w:type="gramStart"/>
-      <w:r>
-        <w:rPr>
-          <w:sz w:val="28"/>
-          <w:szCs w:val="28"/>
-        </w:rPr>
-        <w:t>update</w:t>
-      </w:r>
-      <w:proofErr w:type="gramEnd"/>
-      <w:r>
-        <w:rPr>
-          <w:sz w:val="28"/>
-          <w:szCs w:val="28"/>
-        </w:rPr>
-        <w:sym w:font="Wingdings" w:char="F0E0"/>
-      </w:r>
-      <w:r>
-        <w:rPr>
-          <w:sz w:val="28"/>
-          <w:szCs w:val="28"/>
-        </w:rPr>
-        <w:t xml:space="preserve"> It is a DML command</w:t>
-      </w:r>
-    </w:p>
-    <w:p>
-      <w:pPr>
-        <w:rPr>
-          <w:sz w:val="28"/>
-          <w:szCs w:val="28"/>
-        </w:rPr>
-      </w:pPr>
-      <w:proofErr w:type="gramStart"/>
-      <w:r>
-        <w:rPr>
-          <w:sz w:val="28"/>
-          <w:szCs w:val="28"/>
-        </w:rPr>
-        <w:t>if</w:t>
-      </w:r>
-      <w:proofErr w:type="gramEnd"/>
-      <w:r>
-        <w:rPr>
-          <w:sz w:val="28"/>
-          <w:szCs w:val="28"/>
-        </w:rPr>
-        <w:t xml:space="preserve"> we want to double the column value then </w:t>
-      </w:r>
-    </w:p>
-    <w:p>
-      <w:pPr>
-        <w:rPr>
-          <w:sz w:val="28"/>
-          <w:szCs w:val="28"/>
-        </w:rPr>
-      </w:pPr>
-      <w:proofErr w:type="gramStart"/>
-      <w:r>
-        <w:rPr>
-          <w:sz w:val="28"/>
-          <w:szCs w:val="28"/>
-        </w:rPr>
-        <w:t>update</w:t>
-      </w:r>
-      <w:proofErr w:type="gramEnd"/>
-      <w:r>
-        <w:rPr>
-          <w:sz w:val="28"/>
-          <w:szCs w:val="28"/>
-        </w:rPr>
-        <w:t xml:space="preserve"> </w:t>
-      </w:r>
+      </w:pPr>
       <w:proofErr w:type="spellStart"/>
       <w:r>
         <w:rPr>
-          <w:sz w:val="28"/>
-          <w:szCs w:val="28"/>
-        </w:rPr>
-        <w:t>table_name</w:t>
-      </w:r>
-      <w:proofErr w:type="spellEnd"/>
-      <w:r>
-        <w:rPr>
-          <w:sz w:val="28"/>
-          <w:szCs w:val="28"/>
-        </w:rPr>
-        <w:t xml:space="preserve"> set </w:t>
-      </w:r>
-      <w:proofErr w:type="spellStart"/>
-      <w:r>
-        <w:rPr>
-          <w:sz w:val="28"/>
-          <w:szCs w:val="28"/>
-        </w:rPr>
-        <w:t>column_name</w:t>
-      </w:r>
-      <w:proofErr w:type="spellEnd"/>
-      <w:r>
-        <w:rPr>
-          <w:sz w:val="28"/>
-          <w:szCs w:val="28"/>
-        </w:rPr>
-        <w:t>=</w:t>
-      </w:r>
-      <w:proofErr w:type="spellStart"/>
-      <w:r>
-        <w:rPr>
-          <w:sz w:val="28"/>
-          <w:szCs w:val="28"/>
-        </w:rPr>
-        <w:t>column_name</w:t>
-      </w:r>
-      <w:proofErr w:type="spellEnd"/>
-      <w:r>
-        <w:rPr>
-          <w:sz w:val="28"/>
-          <w:szCs w:val="28"/>
-        </w:rPr>
-        <w:t>*2;</w:t>
-      </w:r>
-    </w:p>
-    <w:p>
-      <w:pPr>
-        <w:rPr>
-          <w:sz w:val="28"/>
-          <w:szCs w:val="28"/>
-        </w:rPr>
-      </w:pPr>
-      <w:proofErr w:type="gramStart"/>
-      <w:r>
-        <w:rPr>
-          <w:sz w:val="28"/>
-          <w:szCs w:val="28"/>
-        </w:rPr>
-        <w:t>update</w:t>
-      </w:r>
-      <w:proofErr w:type="gramEnd"/>
-      <w:r>
-        <w:rPr>
-          <w:sz w:val="28"/>
-          <w:szCs w:val="28"/>
-        </w:rPr>
-        <w:t xml:space="preserve"> </w:t>
-      </w:r>
-      <w:proofErr w:type="spellStart"/>
-      <w:r>
-        <w:rPr>
-          <w:sz w:val="28"/>
-          <w:szCs w:val="28"/>
-        </w:rPr>
-        <w:t>table_name</w:t>
-      </w:r>
-      <w:proofErr w:type="spellEnd"/>
-      <w:r>
-        <w:rPr>
-          <w:sz w:val="28"/>
-          <w:szCs w:val="28"/>
-        </w:rPr>
-        <w:t xml:space="preserve"> set </w:t>
-      </w:r>
-      <w:proofErr w:type="spellStart"/>
-      <w:r>
-        <w:rPr>
-          <w:sz w:val="28"/>
-          <w:szCs w:val="28"/>
-        </w:rPr>
-        <w:t>column_name</w:t>
-      </w:r>
-      <w:proofErr w:type="spellEnd"/>
-      <w:r>
-        <w:rPr>
-          <w:sz w:val="28"/>
-          <w:szCs w:val="28"/>
-        </w:rPr>
-        <w:t>=</w:t>
-      </w:r>
-      <w:proofErr w:type="spellStart"/>
-      <w:r>
-        <w:rPr>
-          <w:sz w:val="28"/>
-          <w:szCs w:val="28"/>
-        </w:rPr>
-        <w:t>column_name</w:t>
-      </w:r>
-      <w:proofErr w:type="spellEnd"/>
-      <w:r>
-        <w:rPr>
-          <w:sz w:val="28"/>
-          <w:szCs w:val="28"/>
-        </w:rPr>
-        <w:t>*2 where column2=column2 value ;</w:t>
-      </w:r>
-    </w:p>
-    <w:p>
-      <w:pPr>
-        <w:rPr>
-          <w:sz w:val="28"/>
-          <w:szCs w:val="28"/>
-        </w:rPr>
-      </w:pPr>
-    </w:p>
-    <w:p>
-      <w:pPr>
-        <w:pStyle w:val="Heading3"/>
-      </w:pPr>
-      <w:r>
-        <w:t>Difference between Delete, Drop &amp; Truncate in SQL</w:t>
-      </w:r>
-    </w:p>
-    <w:p>
-      <w:pPr>
-        <w:rPr>
-          <w:sz w:val="28"/>
-          <w:szCs w:val="28"/>
-        </w:rPr>
-      </w:pPr>
-      <w:proofErr w:type="gramStart"/>
-      <w:r>
-        <w:rPr>
-          <w:sz w:val="28"/>
-          <w:szCs w:val="28"/>
-        </w:rPr>
-        <w:t>delete</w:t>
-      </w:r>
-      <w:proofErr w:type="gramEnd"/>
-      <w:r>
-        <w:rPr>
-          <w:sz w:val="28"/>
-          <w:szCs w:val="28"/>
-        </w:rPr>
-        <w:sym w:font="Wingdings" w:char="F0E0"/>
-      </w:r>
-      <w:r>
-        <w:rPr>
-          <w:sz w:val="28"/>
-          <w:szCs w:val="28"/>
-        </w:rPr>
-        <w:t>It is a DML command</w:t>
-      </w:r>
-    </w:p>
-    <w:p>
-      <w:pPr>
-        <w:rPr>
-          <w:sz w:val="28"/>
-          <w:szCs w:val="28"/>
-        </w:rPr>
-      </w:pPr>
-      <w:r>
-        <w:rPr>
-          <w:sz w:val="28"/>
-          <w:szCs w:val="28"/>
-        </w:rPr>
-        <w:t xml:space="preserve">   </w:t>
-      </w:r>
-      <w:proofErr w:type="gramStart"/>
-      <w:r>
-        <w:rPr>
-          <w:sz w:val="28"/>
-          <w:szCs w:val="28"/>
-        </w:rPr>
-        <w:t>delete</w:t>
-      </w:r>
-      <w:proofErr w:type="gramEnd"/>
-      <w:r>
-        <w:rPr>
-          <w:sz w:val="28"/>
-          <w:szCs w:val="28"/>
-        </w:rPr>
-        <w:t xml:space="preserve"> from </w:t>
-      </w:r>
-      <w:proofErr w:type="spellStart"/>
-      <w:r>
-        <w:rPr>
-          <w:sz w:val="28"/>
-          <w:szCs w:val="28"/>
-        </w:rPr>
-        <w:t>table_name</w:t>
-      </w:r>
-      <w:proofErr w:type="spellEnd"/>
-      <w:r>
-        <w:rPr>
-          <w:sz w:val="28"/>
-          <w:szCs w:val="28"/>
-        </w:rPr>
-        <w:t>;</w:t>
-      </w:r>
-    </w:p>
-    <w:p>
-      <w:pPr>
-        <w:rPr>
-          <w:sz w:val="28"/>
-          <w:szCs w:val="28"/>
-        </w:rPr>
-      </w:pPr>
-      <w:r>
-        <w:rPr>
-          <w:sz w:val="28"/>
-          <w:szCs w:val="28"/>
-        </w:rPr>
-        <w:t xml:space="preserve">   </w:t>
-      </w:r>
-      <w:proofErr w:type="gramStart"/>
-      <w:r>
-        <w:rPr>
-          <w:sz w:val="28"/>
-          <w:szCs w:val="28"/>
-        </w:rPr>
-        <w:t>delete</w:t>
-      </w:r>
-      <w:proofErr w:type="gramEnd"/>
-      <w:r>
-        <w:rPr>
-          <w:sz w:val="28"/>
-          <w:szCs w:val="28"/>
-        </w:rPr>
-        <w:t xml:space="preserve"> from </w:t>
-      </w:r>
-      <w:proofErr w:type="spellStart"/>
-      <w:r>
-        <w:rPr>
-          <w:sz w:val="28"/>
-          <w:szCs w:val="28"/>
-        </w:rPr>
-        <w:t>table_name</w:t>
-      </w:r>
-      <w:proofErr w:type="spellEnd"/>
-      <w:r>
-        <w:rPr>
-          <w:sz w:val="28"/>
-          <w:szCs w:val="28"/>
-        </w:rPr>
-        <w:t xml:space="preserve"> where column=value;</w:t>
-      </w:r>
-    </w:p>
-    <w:p>
-      <w:pPr>
-        <w:rPr>
-          <w:sz w:val="28"/>
-          <w:szCs w:val="28"/>
-        </w:rPr>
-      </w:pPr>
-      <w:proofErr w:type="gramStart"/>
-      <w:r>
-        <w:rPr>
-          <w:sz w:val="28"/>
-          <w:szCs w:val="28"/>
-        </w:rPr>
-        <w:t>drop</w:t>
-      </w:r>
-      <w:proofErr w:type="gramEnd"/>
-      <w:r>
-        <w:rPr>
-          <w:sz w:val="28"/>
-          <w:szCs w:val="28"/>
-        </w:rPr>
-        <w:sym w:font="Wingdings" w:char="F0E0"/>
-      </w:r>
-      <w:r>
-        <w:rPr>
-          <w:sz w:val="28"/>
-          <w:szCs w:val="28"/>
-        </w:rPr>
-        <w:t>It is a DDL command</w:t>
-      </w:r>
-    </w:p>
-    <w:p>
-      <w:pPr>
-        <w:rPr>
-          <w:sz w:val="28"/>
-          <w:szCs w:val="28"/>
-        </w:rPr>
-      </w:pPr>
-      <w:r>
-        <w:rPr>
-          <w:sz w:val="28"/>
-          <w:szCs w:val="28"/>
-        </w:rPr>
-        <w:t xml:space="preserve">   </w:t>
-      </w:r>
-      <w:proofErr w:type="gramStart"/>
-      <w:r>
-        <w:rPr>
-          <w:sz w:val="28"/>
-          <w:szCs w:val="28"/>
-        </w:rPr>
-        <w:t>drop</w:t>
-      </w:r>
-      <w:proofErr w:type="gramEnd"/>
-      <w:r>
-        <w:rPr>
-          <w:sz w:val="28"/>
-          <w:szCs w:val="28"/>
-        </w:rPr>
-        <w:t xml:space="preserve"> table </w:t>
-      </w:r>
-      <w:proofErr w:type="spellStart"/>
-      <w:r>
-        <w:rPr>
-          <w:sz w:val="28"/>
-          <w:szCs w:val="28"/>
-        </w:rPr>
-        <w:t>table_name</w:t>
-      </w:r>
-      <w:proofErr w:type="spellEnd"/>
-    </w:p>
-    <w:p>
-      <w:pPr>
-        <w:rPr>
-          <w:sz w:val="28"/>
-          <w:szCs w:val="28"/>
-        </w:rPr>
-      </w:pPr>
-      <w:proofErr w:type="gramStart"/>
-      <w:r>
-        <w:rPr>
-          <w:sz w:val="28"/>
-          <w:szCs w:val="28"/>
-        </w:rPr>
-        <w:t>truncate</w:t>
-      </w:r>
-      <w:proofErr w:type="gramEnd"/>
-      <w:r>
-        <w:rPr>
-          <w:sz w:val="28"/>
-          <w:szCs w:val="28"/>
-        </w:rPr>
-        <w:sym w:font="Wingdings" w:char="F0E0"/>
-      </w:r>
-      <w:r>
-        <w:rPr>
-          <w:sz w:val="28"/>
-          <w:szCs w:val="28"/>
-        </w:rPr>
-        <w:t>It is a DDL command</w:t>
-      </w:r>
-    </w:p>
-    <w:p>
-      <w:pPr>
-        <w:rPr>
-          <w:sz w:val="28"/>
-          <w:szCs w:val="28"/>
-        </w:rPr>
-      </w:pPr>
-      <w:r>
-        <w:rPr>
-          <w:sz w:val="28"/>
-          <w:szCs w:val="28"/>
-        </w:rPr>
-        <w:t xml:space="preserve">   </w:t>
-      </w:r>
-      <w:proofErr w:type="gramStart"/>
-      <w:r>
-        <w:rPr>
-          <w:sz w:val="28"/>
-          <w:szCs w:val="28"/>
-        </w:rPr>
-        <w:t>truncate</w:t>
-      </w:r>
-      <w:proofErr w:type="gramEnd"/>
-      <w:r>
-        <w:rPr>
-          <w:sz w:val="28"/>
-          <w:szCs w:val="28"/>
-        </w:rPr>
-        <w:t xml:space="preserve"> table </w:t>
-      </w:r>
-      <w:proofErr w:type="spellStart"/>
-      <w:r>
-        <w:rPr>
-          <w:sz w:val="28"/>
-          <w:szCs w:val="28"/>
-        </w:rPr>
-        <w:t>table_name</w:t>
-      </w:r>
-      <w:proofErr w:type="spellEnd"/>
-      <w:r>
-        <w:rPr>
-          <w:sz w:val="28"/>
-          <w:szCs w:val="28"/>
-        </w:rPr>
-        <w:t>;</w:t>
-      </w:r>
-    </w:p>
-    <w:p>
-      <w:pPr>
-        <w:rPr>
-          <w:sz w:val="28"/>
-          <w:szCs w:val="28"/>
-        </w:rPr>
-      </w:pPr>
-      <w:proofErr w:type="gramStart"/>
-      <w:r>
-        <w:rPr>
-          <w:sz w:val="28"/>
-          <w:szCs w:val="28"/>
-        </w:rPr>
-        <w:t>what</w:t>
-      </w:r>
-      <w:proofErr w:type="gramEnd"/>
-      <w:r>
-        <w:rPr>
-          <w:sz w:val="28"/>
-          <w:szCs w:val="28"/>
-        </w:rPr>
-        <w:t xml:space="preserve"> is difference between delete and truncate</w:t>
-      </w:r>
-    </w:p>
-    <w:p>
-      <w:pPr>
-        <w:rPr>
-          <w:sz w:val="28"/>
-          <w:szCs w:val="28"/>
-        </w:rPr>
-      </w:pPr>
-      <w:proofErr w:type="gramStart"/>
-      <w:r>
-        <w:rPr>
-          <w:sz w:val="28"/>
-          <w:szCs w:val="28"/>
-        </w:rPr>
-        <w:t>the</w:t>
-      </w:r>
-      <w:proofErr w:type="gramEnd"/>
-      <w:r>
-        <w:rPr>
-          <w:sz w:val="28"/>
-          <w:szCs w:val="28"/>
-        </w:rPr>
-        <w:t xml:space="preserve"> difference is that using delete command we can delete the rows conditionally but truncate deletes all the rows </w:t>
-      </w:r>
-    </w:p>
-    <w:p>
-      <w:pPr>
-        <w:pStyle w:val="Heading3"/>
-      </w:pPr>
-      <w:r>
-        <w:lastRenderedPageBreak/>
-        <w:t>Constraints in SQL</w:t>
-      </w:r>
-    </w:p>
-    <w:p>
-      <w:pPr>
-        <w:rPr>
-          <w:sz w:val="28"/>
-          <w:szCs w:val="28"/>
-        </w:rPr>
-      </w:pPr>
-      <w:r>
-        <w:rPr>
-          <w:sz w:val="28"/>
-          <w:szCs w:val="28"/>
-        </w:rPr>
-        <w:t xml:space="preserve">  </w:t>
-      </w:r>
-      <w:proofErr w:type="gramStart"/>
-      <w:r>
-        <w:rPr>
-          <w:sz w:val="28"/>
-          <w:szCs w:val="28"/>
-        </w:rPr>
-        <w:t>i)</w:t>
-      </w:r>
-      <w:r>
-        <w:rPr>
-          <w:sz w:val="28"/>
-          <w:szCs w:val="28"/>
-        </w:rPr>
-        <w:t>Unique</w:t>
-      </w:r>
-      <w:proofErr w:type="gramEnd"/>
-    </w:p>
-    <w:p>
-      <w:pPr>
-        <w:rPr>
-          <w:sz w:val="28"/>
-          <w:szCs w:val="28"/>
-        </w:rPr>
-      </w:pPr>
-      <w:r>
-        <w:rPr>
-          <w:sz w:val="28"/>
-          <w:szCs w:val="28"/>
-        </w:rPr>
-        <w:t xml:space="preserve">  ii) Not Null</w:t>
-      </w:r>
-    </w:p>
-    <w:p>
-      <w:pPr>
-        <w:rPr>
-          <w:sz w:val="28"/>
-          <w:szCs w:val="28"/>
-        </w:rPr>
-      </w:pPr>
-      <w:r>
-        <w:rPr>
-          <w:sz w:val="28"/>
-          <w:szCs w:val="28"/>
-        </w:rPr>
-        <w:t xml:space="preserve">  iii) </w:t>
-      </w:r>
-      <w:proofErr w:type="gramStart"/>
-      <w:r>
-        <w:rPr>
-          <w:sz w:val="28"/>
-          <w:szCs w:val="28"/>
-        </w:rPr>
-        <w:t>primary</w:t>
-      </w:r>
-      <w:proofErr w:type="gramEnd"/>
-      <w:r>
-        <w:rPr>
-          <w:sz w:val="28"/>
-          <w:szCs w:val="28"/>
-        </w:rPr>
-        <w:t xml:space="preserve"> key</w:t>
-      </w:r>
-    </w:p>
-    <w:p>
-      <w:pPr>
-        <w:rPr>
-          <w:sz w:val="28"/>
-          <w:szCs w:val="28"/>
-        </w:rPr>
-      </w:pPr>
-      <w:r>
-        <w:rPr>
-          <w:sz w:val="28"/>
-          <w:szCs w:val="28"/>
-        </w:rPr>
-        <w:t xml:space="preserve">  iv) </w:t>
-      </w:r>
-      <w:proofErr w:type="gramStart"/>
-      <w:r>
-        <w:rPr>
-          <w:sz w:val="28"/>
-          <w:szCs w:val="28"/>
-        </w:rPr>
-        <w:t>check</w:t>
-      </w:r>
-      <w:proofErr w:type="gramEnd"/>
-      <w:r>
-        <w:rPr>
-          <w:sz w:val="28"/>
-          <w:szCs w:val="28"/>
-        </w:rPr>
-        <w:t xml:space="preserve"> </w:t>
-      </w:r>
-    </w:p>
-    <w:p>
-      <w:pPr>
-        <w:rPr>
-          <w:sz w:val="28"/>
-          <w:szCs w:val="28"/>
-        </w:rPr>
-      </w:pPr>
-      <w:r>
-        <w:rPr>
-          <w:sz w:val="28"/>
-          <w:szCs w:val="28"/>
-        </w:rPr>
-        <w:t xml:space="preserve">         </w:t>
-      </w:r>
-      <w:proofErr w:type="gramStart"/>
-      <w:r>
-        <w:rPr>
-          <w:sz w:val="28"/>
-          <w:szCs w:val="28"/>
-        </w:rPr>
-        <w:t>check</w:t>
-      </w:r>
-      <w:proofErr w:type="gramEnd"/>
-      <w:r>
-        <w:rPr>
-          <w:sz w:val="28"/>
-          <w:szCs w:val="28"/>
-        </w:rPr>
-        <w:t xml:space="preserve"> (age&gt;10);</w:t>
-      </w:r>
-    </w:p>
-    <w:p>
-      <w:pPr>
-        <w:rPr>
-          <w:sz w:val="28"/>
-          <w:szCs w:val="28"/>
-        </w:rPr>
-      </w:pPr>
-      <w:r>
-        <w:rPr>
-          <w:sz w:val="28"/>
-          <w:szCs w:val="28"/>
-        </w:rPr>
-        <w:t xml:space="preserve">  v) Foreign key</w:t>
-      </w:r>
-    </w:p>
-    <w:p>
-      <w:pPr>
-        <w:rPr>
-          <w:sz w:val="28"/>
-          <w:szCs w:val="28"/>
-        </w:rPr>
-      </w:pPr>
-      <w:r>
-        <w:rPr>
-          <w:sz w:val="28"/>
-          <w:szCs w:val="28"/>
-        </w:rPr>
-        <w:t xml:space="preserve">  vi) </w:t>
-      </w:r>
-      <w:proofErr w:type="gramStart"/>
-      <w:r>
-        <w:rPr>
-          <w:sz w:val="28"/>
-          <w:szCs w:val="28"/>
-        </w:rPr>
-        <w:t>default</w:t>
-      </w:r>
-      <w:proofErr w:type="gramEnd"/>
-    </w:p>
-    <w:p>
-      <w:pPr>
-        <w:rPr>
-          <w:sz w:val="28"/>
-          <w:szCs w:val="28"/>
-        </w:rPr>
-      </w:pPr>
-      <w:r>
-        <w:rPr>
-          <w:sz w:val="28"/>
-          <w:szCs w:val="28"/>
-        </w:rPr>
-        <w:t xml:space="preserve">          </w:t>
-      </w:r>
-      <w:proofErr w:type="gramStart"/>
-      <w:r>
-        <w:rPr>
-          <w:sz w:val="28"/>
-          <w:szCs w:val="28"/>
-        </w:rPr>
-        <w:t>salary</w:t>
-      </w:r>
-      <w:proofErr w:type="gramEnd"/>
-      <w:r>
-        <w:rPr>
-          <w:sz w:val="28"/>
-          <w:szCs w:val="28"/>
-        </w:rPr>
-        <w:t xml:space="preserve"> </w:t>
-      </w:r>
-      <w:proofErr w:type="spellStart"/>
-      <w:r>
-        <w:rPr>
-          <w:sz w:val="28"/>
-          <w:szCs w:val="28"/>
-        </w:rPr>
-        <w:t>int</w:t>
-      </w:r>
-      <w:proofErr w:type="spellEnd"/>
-      <w:r>
-        <w:rPr>
-          <w:sz w:val="28"/>
-          <w:szCs w:val="28"/>
-        </w:rPr>
-        <w:t xml:space="preserve"> default 10000;</w:t>
-      </w:r>
-    </w:p>
-    <w:p>
-      <w:pPr>
-        <w:rPr>
-          <w:sz w:val="28"/>
-          <w:szCs w:val="28"/>
-        </w:rPr>
-      </w:pPr>
-    </w:p>
-    <w:p>
-      <w:pPr>
-        <w:pStyle w:val="BodyText"/>
-        <w:rPr>
+          <w:color w:val="E36C0A" w:themeColor="accent6" w:themeShade="BF"/>
           <w:sz w:val="36"/>
           <w:szCs w:val="36"/>
         </w:rPr>
-      </w:pPr>
-      <w:proofErr w:type="spellStart"/>
-      <w:r>
-        <w:rPr>
+        <w:t>Subqueries</w:t>
+      </w:r>
+      <w:proofErr w:type="spellEnd"/>
+      <w:r>
+        <w:rPr>
+          <w:color w:val="E36C0A" w:themeColor="accent6" w:themeShade="BF"/>
           <w:sz w:val="36"/>
           <w:szCs w:val="36"/>
         </w:rPr>
-        <w:t>Subqueries</w:t>
-      </w:r>
-      <w:proofErr w:type="spellEnd"/>
-      <w:r>
-        <w:rPr>
+        <w:sym w:font="Wingdings" w:char="F0E0"/>
+      </w:r>
+      <w:r>
+        <w:rPr>
+          <w:color w:val="E36C0A" w:themeColor="accent6" w:themeShade="BF"/>
           <w:sz w:val="36"/>
           <w:szCs w:val="36"/>
         </w:rPr>
-        <w:sym w:font="Wingdings" w:char="F0E0"/>
-      </w:r>
-      <w:r>
-        <w:rPr>
+        <w:t xml:space="preserve">Refer to </w:t>
+      </w:r>
+      <w:proofErr w:type="spellStart"/>
+      <w:r>
+        <w:rPr>
+          <w:color w:val="E36C0A" w:themeColor="accent6" w:themeShade="BF"/>
           <w:sz w:val="36"/>
           <w:szCs w:val="36"/>
         </w:rPr>
-        <w:t xml:space="preserve">Refer to </w:t>
-      </w:r>
-      <w:proofErr w:type="spellStart"/>
-      <w:r>
-        <w:rPr>
+        <w:t>sql</w:t>
+      </w:r>
+      <w:proofErr w:type="spellEnd"/>
+      <w:r>
+        <w:rPr>
+          <w:color w:val="E36C0A" w:themeColor="accent6" w:themeShade="BF"/>
           <w:sz w:val="36"/>
           <w:szCs w:val="36"/>
         </w:rPr>
-        <w:t>sql</w:t>
-      </w:r>
-      <w:proofErr w:type="spellEnd"/>
-      <w:r>
-        <w:rPr>
-          <w:sz w:val="36"/>
-          <w:szCs w:val="36"/>
-        </w:rPr>
         <w:t xml:space="preserve"> files mentioned in the resources</w:t>
       </w:r>
     </w:p>
     <w:p>
       <w:pPr>
         <w:pStyle w:val="Heading3"/>
-      </w:pPr>
-      <w:r>
-        <w:t>Co</w:t>
-      </w:r>
-      <w:r>
-        <w:t>r</w:t>
-      </w:r>
-      <w:r>
-        <w:t>related</w:t>
-      </w:r>
-      <w:r>
-        <w:t xml:space="preserve"> </w:t>
+        <w:rPr>
+          <w:color w:val="E36C0A" w:themeColor="accent6" w:themeShade="BF"/>
+        </w:rPr>
+      </w:pPr>
+      <w:r>
+        <w:rPr>
+          <w:color w:val="E36C0A" w:themeColor="accent6" w:themeShade="BF"/>
+        </w:rPr>
+        <w:lastRenderedPageBreak/>
+        <w:t xml:space="preserve">Correlated </w:t>
       </w:r>
       <w:proofErr w:type="spellStart"/>
       <w:proofErr w:type="gramStart"/>
       <w:r>
+        <w:rPr>
+          <w:color w:val="E36C0A" w:themeColor="accent6" w:themeShade="BF"/>
+        </w:rPr>
         <w:t>subquery</w:t>
       </w:r>
       <w:proofErr w:type="spellEnd"/>
       <w:r>
+        <w:rPr>
+          <w:color w:val="E36C0A" w:themeColor="accent6" w:themeShade="BF"/>
+        </w:rPr>
         <w:t>(</w:t>
       </w:r>
       <w:proofErr w:type="gramEnd"/>
       <w:r>
+        <w:rPr>
+          <w:color w:val="E36C0A" w:themeColor="accent6" w:themeShade="BF"/>
+        </w:rPr>
         <w:t>Synchronized query)</w:t>
       </w:r>
     </w:p>
@@ -1863,30 +2134,54 @@
     <w:p>
       <w:pPr>
         <w:pStyle w:val="BodyText2"/>
-      </w:pPr>
-      <w:r>
+        <w:rPr>
+          <w:color w:val="E36C0A" w:themeColor="accent6" w:themeShade="BF"/>
+        </w:rPr>
+      </w:pPr>
+      <w:r>
+        <w:rPr>
+          <w:color w:val="E36C0A" w:themeColor="accent6" w:themeShade="BF"/>
+        </w:rPr>
         <w:t xml:space="preserve">Difference between nested </w:t>
       </w:r>
       <w:proofErr w:type="spellStart"/>
       <w:r>
+        <w:rPr>
+          <w:color w:val="E36C0A" w:themeColor="accent6" w:themeShade="BF"/>
+        </w:rPr>
         <w:t>sub</w:t>
       </w:r>
       <w:r>
+        <w:rPr>
+          <w:color w:val="E36C0A" w:themeColor="accent6" w:themeShade="BF"/>
+        </w:rPr>
         <w:t>query</w:t>
       </w:r>
       <w:proofErr w:type="spellEnd"/>
       <w:r>
+        <w:rPr>
+          <w:color w:val="E36C0A" w:themeColor="accent6" w:themeShade="BF"/>
+        </w:rPr>
         <w:t xml:space="preserve">, </w:t>
       </w:r>
       <w:r>
+        <w:rPr>
+          <w:color w:val="E36C0A" w:themeColor="accent6" w:themeShade="BF"/>
+        </w:rPr>
         <w:t xml:space="preserve">correlated </w:t>
       </w:r>
       <w:proofErr w:type="spellStart"/>
       <w:r>
+        <w:rPr>
+          <w:color w:val="E36C0A" w:themeColor="accent6" w:themeShade="BF"/>
+        </w:rPr>
         <w:t>subquery</w:t>
       </w:r>
       <w:proofErr w:type="spellEnd"/>
       <w:r>
+        <w:rPr>
+          <w:color w:val="E36C0A" w:themeColor="accent6" w:themeShade="BF"/>
+        </w:rPr>
         <w:t xml:space="preserve"> and Joins</w:t>
       </w:r>
     </w:p>
@@ -1953,158 +2248,119 @@
           <w:sz w:val="28"/>
           <w:szCs w:val="28"/>
         </w:rPr>
-        <w:t>to</w:t>
-      </w:r>
-      <w:r>
-        <w:rPr>
-          <w:sz w:val="28"/>
-          <w:szCs w:val="28"/>
-        </w:rPr>
+        <w:t>top down approach</w:t>
+      </w:r>
+    </w:p>
+    <w:p>
+      <w:pPr>
+        <w:pStyle w:val="Heading4"/>
+      </w:pPr>
+      <w:r>
+        <w:t>Joins</w:t>
+      </w:r>
+      <w:r>
+        <w:sym w:font="Wingdings" w:char="F0E0"/>
+      </w:r>
+      <w:r>
+        <w:t xml:space="preserve">cross </w:t>
+      </w:r>
+      <w:proofErr w:type="spellStart"/>
+      <w:r>
+        <w:t>product+condition</w:t>
+      </w:r>
+      <w:proofErr w:type="spellEnd"/>
+    </w:p>
+    <w:p/>
+    <w:p>
+      <w:pPr>
+        <w:pStyle w:val="Heading3"/>
+        <w:rPr>
+          <w:color w:val="E36C0A" w:themeColor="accent6" w:themeShade="BF"/>
+        </w:rPr>
+      </w:pPr>
+      <w:r>
+        <w:rPr>
+          <w:color w:val="E36C0A" w:themeColor="accent6" w:themeShade="BF"/>
+        </w:rPr>
+        <w:t>Find Nth Highest salary using SQL</w:t>
+      </w:r>
+    </w:p>
+    <w:p>
+      <w:pPr>
+        <w:pStyle w:val="Heading4"/>
+      </w:pPr>
+      <w:r>
+        <w:t xml:space="preserve">If we are </w:t>
+      </w:r>
+      <w:proofErr w:type="gramStart"/>
+      <w:r>
+        <w:t>taking  example</w:t>
+      </w:r>
+      <w:proofErr w:type="gramEnd"/>
+      <w:r>
+        <w:t xml:space="preserve"> of employee table</w:t>
+      </w:r>
+    </w:p>
+    <w:p>
+      <w:pPr>
+        <w:pStyle w:val="BodyText3"/>
+      </w:pPr>
+      <w:proofErr w:type="gramStart"/>
+      <w:r>
+        <w:t>select</w:t>
+      </w:r>
+      <w:proofErr w:type="gramEnd"/>
+      <w:r>
+        <w:t xml:space="preserve"> </w:t>
+      </w:r>
+      <w:proofErr w:type="spellStart"/>
+      <w:r>
+        <w:t>id,salary</w:t>
+      </w:r>
+      <w:proofErr w:type="spellEnd"/>
+      <w:r>
+        <w:t xml:space="preserve"> from </w:t>
+      </w:r>
+      <w:proofErr w:type="spellStart"/>
+      <w:r>
+        <w:t>em</w:t>
+      </w:r>
+      <w:r>
         <w:t>p</w:t>
       </w:r>
-      <w:r>
-        <w:rPr>
-          <w:sz w:val="28"/>
-          <w:szCs w:val="28"/>
-        </w:rPr>
-        <w:t xml:space="preserve"> down a</w:t>
-      </w:r>
-      <w:r>
-        <w:rPr>
-          <w:sz w:val="28"/>
-          <w:szCs w:val="28"/>
-        </w:rPr>
-        <w:t>pp</w:t>
-      </w:r>
-      <w:r>
-        <w:rPr>
-          <w:sz w:val="28"/>
-          <w:szCs w:val="28"/>
-        </w:rPr>
-        <w:t>roach</w:t>
-      </w:r>
-    </w:p>
-    <w:p>
-      <w:pPr>
-        <w:pStyle w:val="Heading4"/>
-      </w:pPr>
-      <w:r>
-        <w:t>Joins</w:t>
-      </w:r>
-      <w:r>
-        <w:sym w:font="Wingdings" w:char="F0E0"/>
-      </w:r>
-      <w:r>
-        <w:t xml:space="preserve">cross </w:t>
+      <w:proofErr w:type="spellEnd"/>
+      <w:r>
+        <w:t xml:space="preserve"> e1 where N-1=(select count(distinct salary) from </w:t>
       </w:r>
       <w:proofErr w:type="spellStart"/>
       <w:r>
-        <w:t>p</w:t>
-      </w:r>
-      <w:r>
-        <w:t>roduct+condition</w:t>
+        <w:t>em</w:t>
       </w:r>
       <w:proofErr w:type="spellEnd"/>
-    </w:p>
-    <w:p/>
-    <w:p>
-      <w:pPr>
-        <w:pStyle w:val="Heading3"/>
-      </w:pPr>
-      <w:r>
-        <w:lastRenderedPageBreak/>
-        <w:t>Find Nth Highest salary using SQL</w:t>
-      </w:r>
-    </w:p>
-    <w:p>
-      <w:pPr>
-        <w:pStyle w:val="Heading4"/>
-      </w:pPr>
-      <w:r>
-        <w:t xml:space="preserve">If we are </w:t>
-      </w:r>
-      <w:proofErr w:type="gramStart"/>
-      <w:r>
-        <w:t>taking  exam</w:t>
-      </w:r>
-      <w:r>
-        <w:t>p</w:t>
-      </w:r>
-      <w:r>
-        <w:t>le</w:t>
-      </w:r>
-      <w:proofErr w:type="gramEnd"/>
-      <w:r>
-        <w:t xml:space="preserve"> of em</w:t>
-      </w:r>
-      <w:r>
-        <w:t>p</w:t>
-      </w:r>
-      <w:r>
-        <w:t>loyee table</w:t>
+      <w:r>
+        <w:t xml:space="preserve"> p</w:t>
+      </w:r>
+      <w:r>
+        <w:t xml:space="preserve"> e2 where e2.salary=e1.salary);</w:t>
       </w:r>
     </w:p>
     <w:p>
       <w:pPr>
         <w:pStyle w:val="BodyText3"/>
       </w:pPr>
-      <w:proofErr w:type="gramStart"/>
-      <w:r>
-        <w:t>select</w:t>
-      </w:r>
-      <w:proofErr w:type="gramEnd"/>
-      <w:r>
-        <w:t xml:space="preserve"> </w:t>
-      </w:r>
-      <w:proofErr w:type="spellStart"/>
-      <w:r>
-        <w:t>id,salary</w:t>
-      </w:r>
-      <w:proofErr w:type="spellEnd"/>
-      <w:r>
-        <w:t xml:space="preserve"> from </w:t>
-      </w:r>
-      <w:proofErr w:type="spellStart"/>
-      <w:r>
-        <w:t>em</w:t>
-      </w:r>
-      <w:r>
-        <w:t>p</w:t>
-      </w:r>
-      <w:proofErr w:type="spellEnd"/>
-      <w:r>
-        <w:t xml:space="preserve"> e1 where N-1=(select count(distinct salary) from </w:t>
-      </w:r>
-      <w:proofErr w:type="spellStart"/>
-      <w:r>
-        <w:t>em</w:t>
-      </w:r>
-      <w:proofErr w:type="spellEnd"/>
-      <w:r>
-        <w:t xml:space="preserve"> </w:t>
-      </w:r>
-      <w:r>
-        <w:t>p</w:t>
-      </w:r>
-      <w:r>
-        <w:t xml:space="preserve"> e2 where e2.salary=e1.salary);</w:t>
-      </w:r>
     </w:p>
     <w:p>
       <w:pPr>
         <w:pStyle w:val="BodyText3"/>
-      </w:pPr>
-    </w:p>
-    <w:p>
-      <w:pPr>
-        <w:pStyle w:val="BodyText3"/>
-        <w:rPr>
+        <w:rPr>
+          <w:color w:val="E36C0A" w:themeColor="accent6" w:themeShade="BF"/>
           <w:sz w:val="48"/>
           <w:szCs w:val="48"/>
         </w:rPr>
       </w:pPr>
       <w:r>
         <w:rPr>
+          <w:color w:val="E36C0A" w:themeColor="accent6" w:themeShade="BF"/>
           <w:sz w:val="48"/>
           <w:szCs w:val="48"/>
         </w:rPr>
@@ -2121,6 +2377,7 @@
       </w:pPr>
       <w:r>
         <w:rPr>
+          <w:color w:val="E36C0A" w:themeColor="accent6" w:themeShade="BF"/>
           <w:sz w:val="40"/>
           <w:szCs w:val="40"/>
         </w:rPr>
@@ -2142,6 +2399,7 @@
           <w:szCs w:val="36"/>
           <w:lang w:eastAsia="en-GB"/>
         </w:rPr>
+        <w:lastRenderedPageBreak/>
         <w:drawing>
           <wp:inline distT="0" distB="0" distL="0" distR="0">
             <wp:extent cx="5731510" cy="2233930"/>
@@ -2337,12 +2595,14 @@
       <w:pPr>
         <w:pStyle w:val="Heading1"/>
         <w:rPr>
+          <w:color w:val="E36C0A" w:themeColor="accent6" w:themeShade="BF"/>
           <w:sz w:val="36"/>
           <w:szCs w:val="36"/>
         </w:rPr>
       </w:pPr>
       <w:r>
         <w:rPr>
+          <w:color w:val="E36C0A" w:themeColor="accent6" w:themeShade="BF"/>
           <w:sz w:val="36"/>
           <w:szCs w:val="36"/>
         </w:rPr>
@@ -2350,6 +2610,7 @@
       </w:r>
       <w:r>
         <w:rPr>
+          <w:color w:val="E36C0A" w:themeColor="accent6" w:themeShade="BF"/>
           <w:sz w:val="36"/>
           <w:szCs w:val="36"/>
         </w:rPr>
@@ -2391,7 +2652,7 @@
           <v:shape id="_x0000_i1025" type="#_x0000_t75" style="width:77.2pt;height:49.45pt" o:ole="">
             <v:imagedata r:id="rId10" o:title=""/>
           </v:shape>
-          <o:OLEObject Type="Embed" ProgID="Package" ShapeID="_x0000_i1025" DrawAspect="Icon" ObjectID="_1741240472" r:id="rId11"/>
+          <o:OLEObject Type="Embed" ProgID="Package" ShapeID="_x0000_i1025" DrawAspect="Icon" ObjectID="_1741324287" r:id="rId11"/>
         </w:object>
       </w:r>
       <w:r>
@@ -2403,7 +2664,7 @@
           <v:shape id="_x0000_i1026" type="#_x0000_t75" style="width:77.2pt;height:49.45pt" o:ole="">
             <v:imagedata r:id="rId12" o:title=""/>
           </v:shape>
-          <o:OLEObject Type="Embed" ProgID="Package" ShapeID="_x0000_i1026" DrawAspect="Icon" ObjectID="_1741240473" r:id="rId13"/>
+          <o:OLEObject Type="Embed" ProgID="Package" ShapeID="_x0000_i1026" DrawAspect="Icon" ObjectID="_1741324288" r:id="rId13"/>
         </w:object>
       </w:r>
       <w:r>
@@ -2415,38 +2676,37 @@
           <v:shape id="_x0000_i1027" type="#_x0000_t75" style="width:77.2pt;height:49.45pt" o:ole="">
             <v:imagedata r:id="rId14" o:title=""/>
           </v:shape>
-          <o:OLEObject Type="Embed" ProgID="Package" ShapeID="_x0000_i1027" DrawAspect="Icon" ObjectID="_1741240474" r:id="rId15"/>
+          <o:OLEObject Type="Embed" ProgID="Package" ShapeID="_x0000_i1027" DrawAspect="Icon" ObjectID="_1741324289" r:id="rId15"/>
         </w:object>
       </w:r>
-    </w:p>
-    <w:p>
-      <w:pPr>
-        <w:rPr>
-          <w:sz w:val="28"/>
-          <w:szCs w:val="28"/>
-        </w:rPr>
-      </w:pPr>
-    </w:p>
-    <w:p>
-      <w:pPr>
-        <w:rPr>
-          <w:sz w:val="28"/>
-          <w:szCs w:val="28"/>
-        </w:rPr>
-      </w:pPr>
-    </w:p>
-    <w:p>
-      <w:pPr>
-        <w:rPr>
-          <w:sz w:val="28"/>
-          <w:szCs w:val="28"/>
-        </w:rPr>
-      </w:pPr>
-    </w:p>
-    <w:p>
       <w:bookmarkStart w:id="0" w:name="_GoBack"/>
       <w:bookmarkEnd w:id="0"/>
     </w:p>
+    <w:p>
+      <w:pPr>
+        <w:rPr>
+          <w:sz w:val="28"/>
+          <w:szCs w:val="28"/>
+        </w:rPr>
+      </w:pPr>
+    </w:p>
+    <w:p>
+      <w:pPr>
+        <w:rPr>
+          <w:sz w:val="28"/>
+          <w:szCs w:val="28"/>
+        </w:rPr>
+      </w:pPr>
+    </w:p>
+    <w:p>
+      <w:pPr>
+        <w:rPr>
+          <w:sz w:val="28"/>
+          <w:szCs w:val="28"/>
+        </w:rPr>
+      </w:pPr>
+    </w:p>
+    <w:p/>
     <w:p/>
     <w:p/>
     <w:sectPr>
@@ -3294,6 +3554,44 @@
       <w:szCs w:val="28"/>
     </w:rPr>
   </w:style>
+  <w:style w:type="paragraph" w:styleId="Heading5">
+    <w:name w:val="heading 5"/>
+    <w:basedOn w:val="Normal"/>
+    <w:next w:val="Normal"/>
+    <w:link w:val="Heading5Char"/>
+    <w:uiPriority w:val="9"/>
+    <w:unhideWhenUsed/>
+    <w:qFormat/>
+    <w:rsid w:val="00C2446B"/>
+    <w:pPr>
+      <w:keepNext/>
+      <w:outlineLvl w:val="4"/>
+    </w:pPr>
+    <w:rPr>
+      <w:color w:val="E36C0A" w:themeColor="accent6" w:themeShade="BF"/>
+      <w:sz w:val="36"/>
+      <w:szCs w:val="36"/>
+    </w:rPr>
+  </w:style>
+  <w:style w:type="paragraph" w:styleId="Heading6">
+    <w:name w:val="heading 6"/>
+    <w:basedOn w:val="Normal"/>
+    <w:next w:val="Normal"/>
+    <w:link w:val="Heading6Char"/>
+    <w:uiPriority w:val="9"/>
+    <w:unhideWhenUsed/>
+    <w:qFormat/>
+    <w:rsid w:val="00C2446B"/>
+    <w:pPr>
+      <w:keepNext/>
+      <w:outlineLvl w:val="5"/>
+    </w:pPr>
+    <w:rPr>
+      <w:color w:val="E36C0A" w:themeColor="accent6" w:themeShade="BF"/>
+      <w:sz w:val="40"/>
+      <w:szCs w:val="40"/>
+    </w:rPr>
+  </w:style>
   <w:style w:type="character" w:default="1" w:styleId="DefaultParagraphFont">
     <w:name w:val="Default Paragraph Font"/>
     <w:uiPriority w:val="1"/>
@@ -3538,6 +3836,30 @@
       <w:rFonts w:ascii="Tahoma" w:hAnsi="Tahoma" w:cs="Tahoma"/>
       <w:sz w:val="16"/>
       <w:szCs w:val="16"/>
+    </w:rPr>
+  </w:style>
+  <w:style w:type="character" w:customStyle="1" w:styleId="Heading5Char">
+    <w:name w:val="Heading 5 Char"/>
+    <w:basedOn w:val="DefaultParagraphFont"/>
+    <w:link w:val="Heading5"/>
+    <w:uiPriority w:val="9"/>
+    <w:rsid w:val="00C2446B"/>
+    <w:rPr>
+      <w:color w:val="E36C0A" w:themeColor="accent6" w:themeShade="BF"/>
+      <w:sz w:val="36"/>
+      <w:szCs w:val="36"/>
+    </w:rPr>
+  </w:style>
+  <w:style w:type="character" w:customStyle="1" w:styleId="Heading6Char">
+    <w:name w:val="Heading 6 Char"/>
+    <w:basedOn w:val="DefaultParagraphFont"/>
+    <w:link w:val="Heading6"/>
+    <w:uiPriority w:val="9"/>
+    <w:rsid w:val="00C2446B"/>
+    <w:rPr>
+      <w:color w:val="E36C0A" w:themeColor="accent6" w:themeShade="BF"/>
+      <w:sz w:val="40"/>
+      <w:szCs w:val="40"/>
     </w:rPr>
   </w:style>
 </w:styles>
@@ -3774,6 +4096,44 @@
       <w:szCs w:val="28"/>
     </w:rPr>
   </w:style>
+  <w:style w:type="paragraph" w:styleId="Heading5">
+    <w:name w:val="heading 5"/>
+    <w:basedOn w:val="Normal"/>
+    <w:next w:val="Normal"/>
+    <w:link w:val="Heading5Char"/>
+    <w:uiPriority w:val="9"/>
+    <w:unhideWhenUsed/>
+    <w:qFormat/>
+    <w:rsid w:val="00C2446B"/>
+    <w:pPr>
+      <w:keepNext/>
+      <w:outlineLvl w:val="4"/>
+    </w:pPr>
+    <w:rPr>
+      <w:color w:val="E36C0A" w:themeColor="accent6" w:themeShade="BF"/>
+      <w:sz w:val="36"/>
+      <w:szCs w:val="36"/>
+    </w:rPr>
+  </w:style>
+  <w:style w:type="paragraph" w:styleId="Heading6">
+    <w:name w:val="heading 6"/>
+    <w:basedOn w:val="Normal"/>
+    <w:next w:val="Normal"/>
+    <w:link w:val="Heading6Char"/>
+    <w:uiPriority w:val="9"/>
+    <w:unhideWhenUsed/>
+    <w:qFormat/>
+    <w:rsid w:val="00C2446B"/>
+    <w:pPr>
+      <w:keepNext/>
+      <w:outlineLvl w:val="5"/>
+    </w:pPr>
+    <w:rPr>
+      <w:color w:val="E36C0A" w:themeColor="accent6" w:themeShade="BF"/>
+      <w:sz w:val="40"/>
+      <w:szCs w:val="40"/>
+    </w:rPr>
+  </w:style>
   <w:style w:type="character" w:default="1" w:styleId="DefaultParagraphFont">
     <w:name w:val="Default Paragraph Font"/>
     <w:uiPriority w:val="1"/>
@@ -4018,6 +4378,30 @@
       <w:rFonts w:ascii="Tahoma" w:hAnsi="Tahoma" w:cs="Tahoma"/>
       <w:sz w:val="16"/>
       <w:szCs w:val="16"/>
+    </w:rPr>
+  </w:style>
+  <w:style w:type="character" w:customStyle="1" w:styleId="Heading5Char">
+    <w:name w:val="Heading 5 Char"/>
+    <w:basedOn w:val="DefaultParagraphFont"/>
+    <w:link w:val="Heading5"/>
+    <w:uiPriority w:val="9"/>
+    <w:rsid w:val="00C2446B"/>
+    <w:rPr>
+      <w:color w:val="E36C0A" w:themeColor="accent6" w:themeShade="BF"/>
+      <w:sz w:val="36"/>
+      <w:szCs w:val="36"/>
+    </w:rPr>
+  </w:style>
+  <w:style w:type="character" w:customStyle="1" w:styleId="Heading6Char">
+    <w:name w:val="Heading 6 Char"/>
+    <w:basedOn w:val="DefaultParagraphFont"/>
+    <w:link w:val="Heading6"/>
+    <w:uiPriority w:val="9"/>
+    <w:rsid w:val="00C2446B"/>
+    <w:rPr>
+      <w:color w:val="E36C0A" w:themeColor="accent6" w:themeShade="BF"/>
+      <w:sz w:val="40"/>
+      <w:szCs w:val="40"/>
     </w:rPr>
   </w:style>
 </w:styles>

</xml_diff>